<commit_message>
Add demo link to report
</commit_message>
<xml_diff>
--- a/HW1/docs/report.docx
+++ b/HW1/docs/report.docx
@@ -64,7 +64,7 @@
         <w:rPr>
           <w:noProof/>
         </w:rPr>
-        <w:t>2022-04-09</w:t>
+        <w:t>2022-04-19</w:t>
       </w:r>
       <w:r>
         <w:fldChar w:fldCharType="end"/>
@@ -1015,7 +1015,15 @@
         <w:jc w:val="both"/>
       </w:pPr>
       <w:r>
-        <w:t xml:space="preserve">The Spring Framework, along with Spring Boot, was used to create the REST API. Springdoc </w:t>
+        <w:t xml:space="preserve">The Spring Framework, along with Spring Boot, was used to create the REST API. </w:t>
+      </w:r>
+      <w:proofErr w:type="spellStart"/>
+      <w:r>
+        <w:t>Springdoc</w:t>
+      </w:r>
+      <w:proofErr w:type="spellEnd"/>
+      <w:r>
+        <w:t xml:space="preserve"> </w:t>
       </w:r>
       <w:proofErr w:type="spellStart"/>
       <w:r>
@@ -1045,6 +1053,9 @@
         <w:jc w:val="both"/>
       </w:pPr>
       <w:r>
+        <w:rPr>
+          <w:noProof/>
+        </w:rPr>
         <w:drawing>
           <wp:inline distT="0" distB="0" distL="0" distR="0" wp14:anchorId="5E33ADCA" wp14:editId="51ABC4B6">
             <wp:extent cx="6120130" cy="1823085"/>
@@ -1090,24 +1101,14 @@
       <w:r>
         <w:t xml:space="preserve">Figure </w:t>
       </w:r>
-      <w:r>
-        <w:fldChar w:fldCharType="begin"/>
-      </w:r>
-      <w:r>
-        <w:instrText xml:space="preserve"> SEQ Figure \* ARABIC </w:instrText>
-      </w:r>
-      <w:r>
-        <w:fldChar w:fldCharType="separate"/>
-      </w:r>
-      <w:r>
-        <w:rPr>
-          <w:noProof/>
-        </w:rPr>
-        <w:t>1</w:t>
-      </w:r>
-      <w:r>
-        <w:fldChar w:fldCharType="end"/>
-      </w:r>
+      <w:fldSimple w:instr=" SEQ Figure \* ARABIC ">
+        <w:r>
+          <w:rPr>
+            <w:noProof/>
+          </w:rPr>
+          <w:t>1</w:t>
+        </w:r>
+      </w:fldSimple>
       <w:r>
         <w:t>: Architecture Diagram</w:t>
       </w:r>
@@ -1165,27 +1166,14 @@
       <w:r>
         <w:t xml:space="preserve">Figure </w:t>
       </w:r>
-      <w:r>
-        <w:fldChar w:fldCharType="begin"/>
-      </w:r>
-      <w:r>
-        <w:instrText xml:space="preserve"> SEQ Figure \* ARABIC </w:instrText>
-      </w:r>
-      <w:r>
-        <w:fldChar w:fldCharType="separate"/>
-      </w:r>
-      <w:r>
-        <w:rPr>
-          <w:noProof/>
-        </w:rPr>
-        <w:t>2</w:t>
-      </w:r>
-      <w:r>
-        <w:rPr>
-          <w:noProof/>
-        </w:rPr>
-        <w:fldChar w:fldCharType="end"/>
-      </w:r>
+      <w:fldSimple w:instr=" SEQ Figure \* ARABIC ">
+        <w:r>
+          <w:rPr>
+            <w:noProof/>
+          </w:rPr>
+          <w:t>2</w:t>
+        </w:r>
+      </w:fldSimple>
       <w:r>
         <w:t xml:space="preserve">: </w:t>
       </w:r>
@@ -1467,13 +1455,7 @@
         <w:rPr>
           <w:rStyle w:val="hgkelc"/>
         </w:rPr>
-        <w:t>500 Internal Server Error</w:t>
-      </w:r>
-      <w:r>
-        <w:rPr>
-          <w:rStyle w:val="hgkelc"/>
-        </w:rPr>
-        <w:t xml:space="preserve"> HTTP status code.</w:t>
+        <w:t>500 Internal Server Error HTTP status code.</w:t>
       </w:r>
     </w:p>
     <w:p>
@@ -1650,8 +1632,8 @@
         <w:tblLook w:val="04A0" w:firstRow="1" w:lastRow="0" w:firstColumn="1" w:lastColumn="0" w:noHBand="0" w:noVBand="1"/>
       </w:tblPr>
       <w:tblGrid>
-        <w:gridCol w:w="2830"/>
-        <w:gridCol w:w="6231"/>
+        <w:gridCol w:w="1103"/>
+        <w:gridCol w:w="7958"/>
       </w:tblGrid>
       <w:tr>
         <w:tc>
@@ -1752,9 +1734,14 @@
             <w:pPr>
               <w:ind w:left="0"/>
             </w:pPr>
-            <w:r>
-              <w:t>&lt; short video demonstration of your solution; consider including in the Git repository&gt;</w:t>
-            </w:r>
+            <w:hyperlink r:id="rId13" w:history="1">
+              <w:r>
+                <w:rPr>
+                  <w:rStyle w:val="Hyperlink"/>
+                </w:rPr>
+                <w:t>https://raw.githubusercontent.com/TomeCarvalho/tqs_97939/main/HW1/docs/demo.mp4</w:t>
+              </w:r>
+            </w:hyperlink>
           </w:p>
         </w:tc>
       </w:tr>
@@ -1784,7 +1771,7 @@
       <w:r>
         <w:t xml:space="preserve">ReactJS: </w:t>
       </w:r>
-      <w:hyperlink r:id="rId13" w:history="1">
+      <w:hyperlink r:id="rId14" w:history="1">
         <w:r>
           <w:rPr>
             <w:rStyle w:val="Hyperlink"/>
@@ -1801,7 +1788,7 @@
           <w:numId w:val="44"/>
         </w:numPr>
       </w:pPr>
-      <w:hyperlink r:id="rId14" w:history="1">
+      <w:hyperlink r:id="rId15" w:history="1">
         <w:r>
           <w:rPr>
             <w:rStyle w:val="Hyperlink"/>
@@ -1818,7 +1805,7 @@
           <w:numId w:val="44"/>
         </w:numPr>
       </w:pPr>
-      <w:hyperlink r:id="rId15" w:history="1">
+      <w:hyperlink r:id="rId16" w:history="1">
         <w:r>
           <w:rPr>
             <w:rStyle w:val="Hyperlink"/>
@@ -1828,12 +1815,12 @@
       </w:hyperlink>
     </w:p>
     <w:sectPr>
-      <w:headerReference w:type="even" r:id="rId16"/>
-      <w:headerReference w:type="default" r:id="rId17"/>
-      <w:footerReference w:type="even" r:id="rId18"/>
-      <w:footerReference w:type="default" r:id="rId19"/>
-      <w:headerReference w:type="first" r:id="rId20"/>
-      <w:footerReference w:type="first" r:id="rId21"/>
+      <w:headerReference w:type="even" r:id="rId17"/>
+      <w:headerReference w:type="default" r:id="rId18"/>
+      <w:footerReference w:type="even" r:id="rId19"/>
+      <w:footerReference w:type="default" r:id="rId20"/>
+      <w:headerReference w:type="first" r:id="rId21"/>
+      <w:footerReference w:type="first" r:id="rId22"/>
       <w:pgSz w:w="11906" w:h="16838" w:code="9"/>
       <w:pgMar w:top="1134" w:right="1021" w:bottom="1134" w:left="1247" w:header="680" w:footer="680" w:gutter="0"/>
       <w:cols w:space="720"/>

</xml_diff>